<commit_message>
Unique responses for Joels teams
</commit_message>
<xml_diff>
--- a/Client Questions + Responses/Joel's Groups - Unique Responses.docx
+++ b/Client Questions + Responses/Joel's Groups - Unique Responses.docx
@@ -21,8 +21,6 @@
         </w:rPr>
         <w:t>Joel’s Groups - Collated</w:t>
       </w:r>
-      <w:bookmarkStart w:id="0" w:name="_GoBack"/>
-      <w:bookmarkEnd w:id="0"/>
     </w:p>
     <w:p>
       <w:pPr>
@@ -60,39 +58,7 @@
           <w:sz w:val="24"/>
           <w:szCs w:val="24"/>
         </w:rPr>
-        <w:t xml:space="preserve">iOS and Android app: This will display the number of </w:t>
-      </w:r>
-      <w:proofErr w:type="spellStart"/>
-      <w:r>
-        <w:rPr>
-          <w:sz w:val="24"/>
-          <w:szCs w:val="24"/>
-        </w:rPr>
-        <w:t>dropbear</w:t>
-      </w:r>
-      <w:proofErr w:type="spellEnd"/>
-      <w:r>
-        <w:rPr>
-          <w:sz w:val="24"/>
-          <w:szCs w:val="24"/>
-        </w:rPr>
-        <w:t xml:space="preserve"> sightings over a </w:t>
-      </w:r>
-      <w:proofErr w:type="gramStart"/>
-      <w:r>
-        <w:rPr>
-          <w:sz w:val="24"/>
-          <w:szCs w:val="24"/>
-        </w:rPr>
-        <w:t>24 hour</w:t>
-      </w:r>
-      <w:proofErr w:type="gramEnd"/>
-      <w:r>
-        <w:rPr>
-          <w:sz w:val="24"/>
-          <w:szCs w:val="24"/>
-        </w:rPr>
-        <w:t xml:space="preserve"> period based on the postcode. User can set up push notifications to be notified of new sightings.</w:t>
+        <w:t>iOS and Android app: This will display the number of dropbear sightings over a 24 hour period based on the postcode. User can set up push notifications to be notified of new sightings.</w:t>
       </w:r>
     </w:p>
     <w:p>
@@ -126,23 +92,7 @@
           <w:sz w:val="24"/>
           <w:szCs w:val="24"/>
         </w:rPr>
-        <w:t xml:space="preserve">: Same as the app in functionality. Instead of push notifications, a user can enter an email and postcode and be notified by email. Sign up/Log in feature is needed for a researcher portal, where they can query the database directly. The </w:t>
-      </w:r>
-      <w:proofErr w:type="gramStart"/>
-      <w:r>
-        <w:rPr>
-          <w:sz w:val="24"/>
-          <w:szCs w:val="24"/>
-        </w:rPr>
-        <w:t>sign up</w:t>
-      </w:r>
-      <w:proofErr w:type="gramEnd"/>
-      <w:r>
-        <w:rPr>
-          <w:sz w:val="24"/>
-          <w:szCs w:val="24"/>
-        </w:rPr>
-        <w:t xml:space="preserve"> form will be reviewed and accepted by Dr Client at the moment.</w:t>
+        <w:t>: Same as the app in functionality. Instead of push notifications, a user can enter an email and postcode and be notified by email. Sign up/Log in feature is needed for a researcher portal, where they can query the database directly. The sign up form will be reviewed and accepted by Dr Client at the moment.</w:t>
       </w:r>
     </w:p>
     <w:p>
@@ -223,23 +173,7 @@
           <w:sz w:val="24"/>
           <w:szCs w:val="24"/>
         </w:rPr>
-        <w:t xml:space="preserve">Camera is Swift </w:t>
-      </w:r>
-      <w:proofErr w:type="spellStart"/>
-      <w:r>
-        <w:rPr>
-          <w:sz w:val="24"/>
-          <w:szCs w:val="24"/>
-        </w:rPr>
-        <w:t>Enduro</w:t>
-      </w:r>
-      <w:proofErr w:type="spellEnd"/>
-      <w:r>
-        <w:rPr>
-          <w:sz w:val="24"/>
-          <w:szCs w:val="24"/>
-        </w:rPr>
-        <w:t xml:space="preserve"> 3G (</w:t>
+        <w:t>Camera is Swift Enduro 3G (</w:t>
       </w:r>
       <w:hyperlink r:id="rId5" w:history="1">
         <w:r>
@@ -328,75 +262,27 @@
           <w:sz w:val="24"/>
           <w:szCs w:val="24"/>
         </w:rPr>
-        <w:t xml:space="preserve">We will be notified of the cameras GPS </w:t>
-      </w:r>
-      <w:proofErr w:type="gramStart"/>
-      <w:r>
-        <w:rPr>
-          <w:sz w:val="24"/>
-          <w:szCs w:val="24"/>
-        </w:rPr>
-        <w:t>locations,</w:t>
-      </w:r>
-      <w:proofErr w:type="gramEnd"/>
-      <w:r>
-        <w:rPr>
-          <w:sz w:val="24"/>
-          <w:szCs w:val="24"/>
-        </w:rPr>
-        <w:t xml:space="preserve"> we can then set up an email for each camera. When we receive an email from a camera, we can then tell which camera and what the GPS </w:t>
-      </w:r>
-      <w:proofErr w:type="spellStart"/>
-      <w:r>
-        <w:rPr>
-          <w:sz w:val="24"/>
-          <w:szCs w:val="24"/>
-        </w:rPr>
-        <w:t>coords</w:t>
-      </w:r>
-      <w:proofErr w:type="spellEnd"/>
-      <w:r>
-        <w:rPr>
-          <w:sz w:val="24"/>
-          <w:szCs w:val="24"/>
-        </w:rPr>
-        <w:t xml:space="preserve"> are.</w:t>
-      </w:r>
-    </w:p>
-    <w:p>
-      <w:pPr>
-        <w:pStyle w:val="ListParagraph"/>
-        <w:numPr>
-          <w:ilvl w:val="0"/>
-          <w:numId w:val="1"/>
-        </w:numPr>
-        <w:rPr>
-          <w:sz w:val="24"/>
-          <w:szCs w:val="24"/>
-        </w:rPr>
-      </w:pPr>
-      <w:r>
-        <w:rPr>
-          <w:sz w:val="24"/>
-          <w:szCs w:val="24"/>
-        </w:rPr>
-        <w:t xml:space="preserve">Cameras </w:t>
-      </w:r>
-      <w:proofErr w:type="gramStart"/>
-      <w:r>
-        <w:rPr>
-          <w:sz w:val="24"/>
-          <w:szCs w:val="24"/>
-        </w:rPr>
-        <w:t>work day</w:t>
-      </w:r>
-      <w:proofErr w:type="gramEnd"/>
-      <w:r>
-        <w:rPr>
-          <w:sz w:val="24"/>
-          <w:szCs w:val="24"/>
-        </w:rPr>
-        <w:t xml:space="preserve"> and night.</w:t>
+        <w:t>We will be notified of the cameras GPS locations, we can then set up an email for each camera. When we receive an email from a camera, we can then tell which camera and what the GPS coords are.</w:t>
+      </w:r>
+    </w:p>
+    <w:p>
+      <w:pPr>
+        <w:pStyle w:val="ListParagraph"/>
+        <w:numPr>
+          <w:ilvl w:val="0"/>
+          <w:numId w:val="1"/>
+        </w:numPr>
+        <w:rPr>
+          <w:sz w:val="24"/>
+          <w:szCs w:val="24"/>
+        </w:rPr>
+      </w:pPr>
+      <w:r>
+        <w:rPr>
+          <w:sz w:val="24"/>
+          <w:szCs w:val="24"/>
+        </w:rPr>
+        <w:t>Cameras work day and night.</w:t>
       </w:r>
     </w:p>
     <w:p>
@@ -438,21 +324,12 @@
           <w:szCs w:val="24"/>
         </w:rPr>
       </w:pPr>
-      <w:proofErr w:type="gramStart"/>
-      <w:r>
-        <w:rPr>
-          <w:sz w:val="24"/>
-          <w:szCs w:val="24"/>
-        </w:rPr>
-        <w:t>One year</w:t>
-      </w:r>
-      <w:proofErr w:type="gramEnd"/>
-      <w:r>
-        <w:rPr>
-          <w:sz w:val="24"/>
-          <w:szCs w:val="24"/>
-        </w:rPr>
-        <w:t xml:space="preserve"> project</w:t>
+      <w:r>
+        <w:rPr>
+          <w:sz w:val="24"/>
+          <w:szCs w:val="24"/>
+        </w:rPr>
+        <w:t>One year project</w:t>
       </w:r>
       <w:r>
         <w:rPr>
@@ -560,23 +437,7 @@
           <w:sz w:val="24"/>
           <w:szCs w:val="24"/>
         </w:rPr>
-        <w:t xml:space="preserve">This is a prototype </w:t>
-      </w:r>
-      <w:proofErr w:type="gramStart"/>
-      <w:r>
-        <w:rPr>
-          <w:sz w:val="24"/>
-          <w:szCs w:val="24"/>
-        </w:rPr>
-        <w:t>only</w:t>
-      </w:r>
-      <w:proofErr w:type="gramEnd"/>
-      <w:r>
-        <w:rPr>
-          <w:sz w:val="24"/>
-          <w:szCs w:val="24"/>
-        </w:rPr>
-        <w:t xml:space="preserve"> but we should consider documenting our code well and allowing for easy expansion in the future.</w:t>
+        <w:t>This is a prototype only but we should consider documenting our code well and allowing for easy expansion in the future.</w:t>
       </w:r>
     </w:p>
     <w:p>
@@ -657,23 +518,7 @@
           <w:sz w:val="24"/>
           <w:szCs w:val="24"/>
         </w:rPr>
-        <w:t xml:space="preserve">Incorporate their prediction model (using a </w:t>
-      </w:r>
-      <w:proofErr w:type="spellStart"/>
-      <w:r>
-        <w:rPr>
-          <w:sz w:val="24"/>
-          <w:szCs w:val="24"/>
-        </w:rPr>
-        <w:t>Tensorflow</w:t>
-      </w:r>
-      <w:proofErr w:type="spellEnd"/>
-      <w:r>
-        <w:rPr>
-          <w:sz w:val="24"/>
-          <w:szCs w:val="24"/>
-        </w:rPr>
-        <w:t xml:space="preserve"> framework). Consider services needed for this.</w:t>
+        <w:t>Incorporate their prediction model (using a Tensorflow framework). Consider services needed for this.</w:t>
       </w:r>
     </w:p>
     <w:p>
@@ -760,7 +605,21 @@
           <w:sz w:val="24"/>
           <w:szCs w:val="24"/>
         </w:rPr>
-        <w:t>Image is detected and taken within two seconds. Expect the transition to our server, running through their algorithm and storing on our database to take a minute or two.</w:t>
+        <w:t xml:space="preserve">Image </w:t>
+      </w:r>
+      <w:r>
+        <w:rPr>
+          <w:sz w:val="24"/>
+          <w:szCs w:val="24"/>
+        </w:rPr>
+        <w:t>runs through model</w:t>
+      </w:r>
+      <w:r>
+        <w:rPr>
+          <w:sz w:val="24"/>
+          <w:szCs w:val="24"/>
+        </w:rPr>
+        <w:t xml:space="preserve"> within two seconds. Expect the transition to our server, running through their algorithm and storing on our database to take a minute or two.</w:t>
       </w:r>
     </w:p>
     <w:p>
@@ -807,60 +666,70 @@
           <w:sz w:val="24"/>
           <w:szCs w:val="24"/>
         </w:rPr>
-        <w:t xml:space="preserve">Our only point of contact is Dr Client. He </w:t>
-      </w:r>
-      <w:proofErr w:type="gramStart"/>
-      <w:r>
-        <w:rPr>
-          <w:sz w:val="24"/>
-          <w:szCs w:val="24"/>
-        </w:rPr>
-        <w:t>is in charge of</w:t>
-      </w:r>
-      <w:proofErr w:type="gramEnd"/>
-      <w:r>
-        <w:rPr>
-          <w:sz w:val="24"/>
-          <w:szCs w:val="24"/>
-        </w:rPr>
-        <w:t xml:space="preserve"> keeping stakeholders happy. Meeting with him for each three-monthly milestone. We must train him on the basics and ensure code is well documented.</w:t>
-      </w:r>
-    </w:p>
-    <w:p>
-      <w:pPr>
-        <w:pStyle w:val="ListParagraph"/>
-        <w:numPr>
-          <w:ilvl w:val="0"/>
-          <w:numId w:val="1"/>
-        </w:numPr>
-        <w:rPr>
-          <w:sz w:val="24"/>
-          <w:szCs w:val="24"/>
-        </w:rPr>
-      </w:pPr>
-      <w:r>
-        <w:rPr>
-          <w:sz w:val="24"/>
-          <w:szCs w:val="24"/>
-        </w:rPr>
-        <w:t xml:space="preserve">This system will be used to demonstrate whether their models can be used in application. Want to know if </w:t>
-      </w:r>
-      <w:proofErr w:type="gramStart"/>
-      <w:r>
-        <w:rPr>
-          <w:sz w:val="24"/>
-          <w:szCs w:val="24"/>
-        </w:rPr>
-        <w:t>possible</w:t>
-      </w:r>
-      <w:proofErr w:type="gramEnd"/>
-      <w:r>
-        <w:rPr>
-          <w:sz w:val="24"/>
-          <w:szCs w:val="24"/>
-        </w:rPr>
-        <w:t xml:space="preserve"> to receive/review/show data through this project.</w:t>
-      </w:r>
+        <w:t>Our only point of contact is Dr Client. He is in charge of keeping stakeholders happy. Meeting with him for each three-monthly milestone. We must train him on the basics and ensure code is well documented.</w:t>
+      </w:r>
+    </w:p>
+    <w:p>
+      <w:pPr>
+        <w:pStyle w:val="ListParagraph"/>
+        <w:numPr>
+          <w:ilvl w:val="0"/>
+          <w:numId w:val="1"/>
+        </w:numPr>
+        <w:rPr>
+          <w:sz w:val="24"/>
+          <w:szCs w:val="24"/>
+        </w:rPr>
+      </w:pPr>
+      <w:r>
+        <w:rPr>
+          <w:sz w:val="24"/>
+          <w:szCs w:val="24"/>
+        </w:rPr>
+        <w:t>This system will be used to demonstrate whether their models can be used in application. Want to know if possible to receive/review/show data through this project.</w:t>
+      </w:r>
+    </w:p>
+    <w:p>
+      <w:pPr>
+        <w:pStyle w:val="ListParagraph"/>
+        <w:numPr>
+          <w:ilvl w:val="0"/>
+          <w:numId w:val="1"/>
+        </w:numPr>
+        <w:rPr>
+          <w:sz w:val="24"/>
+          <w:szCs w:val="24"/>
+        </w:rPr>
+      </w:pPr>
+      <w:r>
+        <w:rPr>
+          <w:sz w:val="24"/>
+          <w:szCs w:val="24"/>
+        </w:rPr>
+        <w:t>A positive sighting is a classification of 75% positive or above.</w:t>
+      </w:r>
+    </w:p>
+    <w:p>
+      <w:pPr>
+        <w:pStyle w:val="ListParagraph"/>
+        <w:numPr>
+          <w:ilvl w:val="0"/>
+          <w:numId w:val="1"/>
+        </w:numPr>
+        <w:rPr>
+          <w:sz w:val="24"/>
+          <w:szCs w:val="24"/>
+        </w:rPr>
+      </w:pPr>
+      <w:r>
+        <w:rPr>
+          <w:sz w:val="24"/>
+          <w:szCs w:val="24"/>
+        </w:rPr>
+        <w:t>Expect their modelling to be 90-95% accurate.</w:t>
+      </w:r>
+      <w:bookmarkStart w:id="0" w:name="_GoBack"/>
+      <w:bookmarkEnd w:id="0"/>
     </w:p>
     <w:sectPr>
       <w:pgSz w:w="12240" w:h="15840"/>

</xml_diff>